<commit_message>
add new request,i think it's gg
</commit_message>
<xml_diff>
--- a/Report.docx
+++ b/Report.docx
@@ -50,7 +50,14 @@
           <w:sz w:val="32"/>
           <w:szCs w:val="32"/>
         </w:rPr>
-        <w:t>Кафедра “Программное обеспечение”</w:t>
+        <w:t>К</w:t>
+      </w:r>
+      <w:r>
+        <w:rPr>
+          <w:sz w:val="32"/>
+          <w:szCs w:val="32"/>
+        </w:rPr>
+        <w:t>афедра «Программное обеспечение»</w:t>
       </w:r>
     </w:p>
     <w:p>
@@ -154,7 +161,7 @@
           <w:sz w:val="32"/>
           <w:szCs w:val="32"/>
         </w:rPr>
-        <w:t>“</w:t>
+        <w:t>«</w:t>
       </w:r>
       <w:r>
         <w:rPr>
@@ -168,7 +175,7 @@
           <w:sz w:val="32"/>
           <w:szCs w:val="32"/>
         </w:rPr>
-        <w:t>”</w:t>
+        <w:t>»</w:t>
       </w:r>
     </w:p>
     <w:p>
@@ -188,66 +195,40 @@
         </w:rPr>
         <w:t xml:space="preserve">Тема: </w:t>
       </w:r>
-      <w:proofErr w:type="gramStart"/>
       <w:r>
         <w:rPr>
           <w:sz w:val="32"/>
           <w:szCs w:val="32"/>
         </w:rPr>
-        <w:t>“</w:t>
+        <w:t>«</w:t>
       </w:r>
       <w:r>
         <w:rPr>
           <w:sz w:val="32"/>
           <w:szCs w:val="32"/>
         </w:rPr>
-        <w:t xml:space="preserve"> </w:t>
+        <w:t>Разработка системы авто</w:t>
       </w:r>
       <w:r>
         <w:rPr>
           <w:sz w:val="32"/>
           <w:szCs w:val="32"/>
         </w:rPr>
-        <w:t>Тема</w:t>
-      </w:r>
-      <w:proofErr w:type="gramEnd"/>
+        <w:t>матизации с использованием СУБД: магазин</w:t>
+      </w:r>
       <w:r>
         <w:rPr>
           <w:sz w:val="32"/>
           <w:szCs w:val="32"/>
         </w:rPr>
-        <w:t xml:space="preserve">: </w:t>
+        <w:t>»</w:t>
       </w:r>
       <w:r>
         <w:rPr>
           <w:sz w:val="32"/>
           <w:szCs w:val="32"/>
         </w:rPr>
-        <w:t>“</w:t>
-      </w:r>
-      <w:r>
         <w:t xml:space="preserve"> </w:t>
-      </w:r>
-      <w:r>
-        <w:rPr>
-          <w:sz w:val="32"/>
-          <w:szCs w:val="32"/>
-        </w:rPr>
-        <w:t>Разработка системы авто</w:t>
-      </w:r>
-      <w:r>
-        <w:rPr>
-          <w:sz w:val="32"/>
-          <w:szCs w:val="32"/>
-        </w:rPr>
-        <w:t xml:space="preserve">матизации с использованием СУБД: магазин </w:t>
-      </w:r>
-      <w:r>
-        <w:rPr>
-          <w:sz w:val="32"/>
-          <w:szCs w:val="32"/>
-        </w:rPr>
-        <w:t>”</w:t>
       </w:r>
     </w:p>
     <w:p>
@@ -567,6 +548,7 @@
           <w:docPartUnique/>
         </w:docPartObj>
       </w:sdtPr>
+      <w:sdtEndPr/>
       <w:sdtContent>
         <w:p>
           <w:pPr>
@@ -599,13 +581,131 @@
           <w:r>
             <w:fldChar w:fldCharType="separate"/>
           </w:r>
-          <w:hyperlink w:anchor="_Toc8138216" w:history="1">
+          <w:bookmarkStart w:id="0" w:name="_GoBack"/>
+          <w:bookmarkEnd w:id="0"/>
+          <w:r>
+            <w:rPr>
+              <w:rStyle w:val="a4"/>
+              <w:noProof/>
+            </w:rPr>
+            <w:fldChar w:fldCharType="begin"/>
+          </w:r>
+          <w:r>
+            <w:rPr>
+              <w:rStyle w:val="a4"/>
+              <w:noProof/>
+            </w:rPr>
+            <w:instrText xml:space="preserve"> </w:instrText>
+          </w:r>
+          <w:r>
+            <w:rPr>
+              <w:noProof/>
+            </w:rPr>
+            <w:instrText>HYPERLINK \l "_Toc8747786"</w:instrText>
+          </w:r>
+          <w:r>
+            <w:rPr>
+              <w:rStyle w:val="a4"/>
+              <w:noProof/>
+            </w:rPr>
+            <w:instrText xml:space="preserve"> </w:instrText>
+          </w:r>
+          <w:r>
+            <w:rPr>
+              <w:rStyle w:val="a4"/>
+              <w:noProof/>
+            </w:rPr>
+          </w:r>
+          <w:r>
+            <w:rPr>
+              <w:rStyle w:val="a4"/>
+              <w:noProof/>
+            </w:rPr>
+            <w:fldChar w:fldCharType="separate"/>
+          </w:r>
+          <w:r>
+            <w:rPr>
+              <w:rStyle w:val="a4"/>
+              <w:noProof/>
+            </w:rPr>
+            <w:t>Постановка задачи</w:t>
+          </w:r>
+          <w:r>
+            <w:rPr>
+              <w:noProof/>
+              <w:webHidden/>
+            </w:rPr>
+            <w:tab/>
+          </w:r>
+          <w:r>
+            <w:rPr>
+              <w:noProof/>
+              <w:webHidden/>
+            </w:rPr>
+            <w:fldChar w:fldCharType="begin"/>
+          </w:r>
+          <w:r>
+            <w:rPr>
+              <w:noProof/>
+              <w:webHidden/>
+            </w:rPr>
+            <w:instrText xml:space="preserve"> PAGEREF _Toc8747786 \h </w:instrText>
+          </w:r>
+          <w:r>
+            <w:rPr>
+              <w:noProof/>
+              <w:webHidden/>
+            </w:rPr>
+          </w:r>
+          <w:r>
+            <w:rPr>
+              <w:noProof/>
+              <w:webHidden/>
+            </w:rPr>
+            <w:fldChar w:fldCharType="separate"/>
+          </w:r>
+          <w:r>
+            <w:rPr>
+              <w:noProof/>
+              <w:webHidden/>
+            </w:rPr>
+            <w:t>3</w:t>
+          </w:r>
+          <w:r>
+            <w:rPr>
+              <w:noProof/>
+              <w:webHidden/>
+            </w:rPr>
+            <w:fldChar w:fldCharType="end"/>
+          </w:r>
+          <w:r>
+            <w:rPr>
+              <w:rStyle w:val="a4"/>
+              <w:noProof/>
+            </w:rPr>
+            <w:fldChar w:fldCharType="end"/>
+          </w:r>
+        </w:p>
+        <w:p>
+          <w:pPr>
+            <w:pStyle w:val="11"/>
+            <w:tabs>
+              <w:tab w:val="right" w:leader="dot" w:pos="9345"/>
+            </w:tabs>
+            <w:rPr>
+              <w:rFonts w:asciiTheme="minorHAnsi" w:eastAsiaTheme="minorEastAsia" w:hAnsiTheme="minorHAnsi" w:cstheme="minorBidi"/>
+              <w:noProof/>
+              <w:sz w:val="22"/>
+              <w:szCs w:val="22"/>
+            </w:rPr>
+          </w:pPr>
+          <w:hyperlink w:anchor="_Toc8747787" w:history="1">
             <w:r>
               <w:rPr>
                 <w:rStyle w:val="a4"/>
                 <w:noProof/>
               </w:rPr>
-              <w:t>Постановка задачи</w:t>
+              <w:t>Введение.</w:t>
             </w:r>
             <w:r>
               <w:rPr>
@@ -626,7 +726,7 @@
                 <w:noProof/>
                 <w:webHidden/>
               </w:rPr>
-              <w:instrText xml:space="preserve"> PAGEREF _Toc8138216 \h </w:instrText>
+              <w:instrText xml:space="preserve"> PAGEREF _Toc8747787 \h </w:instrText>
             </w:r>
             <w:r>
               <w:rPr>
@@ -670,13 +770,200 @@
               <w:szCs w:val="22"/>
             </w:rPr>
           </w:pPr>
-          <w:hyperlink w:anchor="_Toc8138217" w:history="1">
+          <w:hyperlink w:anchor="_Toc8747788" w:history="1">
+            <w:r>
+              <w:rPr>
+                <w:rStyle w:val="a4"/>
+                <w:rFonts w:eastAsia="SimHei"/>
+                <w:noProof/>
+              </w:rPr>
+              <w:t>Проектная часть.</w:t>
+            </w:r>
+            <w:r>
+              <w:rPr>
+                <w:noProof/>
+                <w:webHidden/>
+              </w:rPr>
+              <w:tab/>
+            </w:r>
+            <w:r>
+              <w:rPr>
+                <w:noProof/>
+                <w:webHidden/>
+              </w:rPr>
+              <w:fldChar w:fldCharType="begin"/>
+            </w:r>
+            <w:r>
+              <w:rPr>
+                <w:noProof/>
+                <w:webHidden/>
+              </w:rPr>
+              <w:instrText xml:space="preserve"> PAGEREF _Toc8747788 \h </w:instrText>
+            </w:r>
+            <w:r>
+              <w:rPr>
+                <w:noProof/>
+                <w:webHidden/>
+              </w:rPr>
+            </w:r>
+            <w:r>
+              <w:rPr>
+                <w:noProof/>
+                <w:webHidden/>
+              </w:rPr>
+              <w:fldChar w:fldCharType="separate"/>
+            </w:r>
+            <w:r>
+              <w:rPr>
+                <w:noProof/>
+                <w:webHidden/>
+              </w:rPr>
+              <w:t>6</w:t>
+            </w:r>
+            <w:r>
+              <w:rPr>
+                <w:noProof/>
+                <w:webHidden/>
+              </w:rPr>
+              <w:fldChar w:fldCharType="end"/>
+            </w:r>
+          </w:hyperlink>
+        </w:p>
+        <w:p>
+          <w:pPr>
+            <w:pStyle w:val="21"/>
+            <w:tabs>
+              <w:tab w:val="right" w:leader="dot" w:pos="9345"/>
+            </w:tabs>
+            <w:rPr>
+              <w:rFonts w:asciiTheme="minorHAnsi" w:eastAsiaTheme="minorEastAsia" w:hAnsiTheme="minorHAnsi" w:cstheme="minorBidi"/>
+              <w:noProof/>
+              <w:sz w:val="22"/>
+              <w:szCs w:val="22"/>
+            </w:rPr>
+          </w:pPr>
+          <w:hyperlink w:anchor="_Toc8747789" w:history="1">
+            <w:r>
+              <w:rPr>
+                <w:rStyle w:val="a4"/>
+                <w:rFonts w:eastAsia="SimHei"/>
+                <w:noProof/>
+              </w:rPr>
+              <w:t xml:space="preserve">Работа с </w:t>
+            </w:r>
+            <w:r>
+              <w:rPr>
+                <w:rStyle w:val="a4"/>
+                <w:rFonts w:eastAsia="SimHei"/>
+                <w:noProof/>
+                <w:lang w:val="en-US"/>
+              </w:rPr>
+              <w:t>MySql</w:t>
+            </w:r>
+            <w:r>
+              <w:rPr>
+                <w:rStyle w:val="a4"/>
+                <w:rFonts w:eastAsia="SimHei"/>
+                <w:noProof/>
+              </w:rPr>
+              <w:t xml:space="preserve"> </w:t>
+            </w:r>
+            <w:r>
+              <w:rPr>
+                <w:rStyle w:val="a4"/>
+                <w:rFonts w:eastAsia="SimHei"/>
+                <w:noProof/>
+                <w:lang w:val="en-US"/>
+              </w:rPr>
+              <w:t>Open</w:t>
+            </w:r>
+            <w:r>
+              <w:rPr>
+                <w:rStyle w:val="a4"/>
+                <w:rFonts w:eastAsia="SimHei"/>
+                <w:noProof/>
+              </w:rPr>
+              <w:t xml:space="preserve"> </w:t>
+            </w:r>
+            <w:r>
+              <w:rPr>
+                <w:rStyle w:val="a4"/>
+                <w:rFonts w:eastAsia="SimHei"/>
+                <w:noProof/>
+                <w:lang w:val="en-US"/>
+              </w:rPr>
+              <w:t>server</w:t>
+            </w:r>
+            <w:r>
+              <w:rPr>
+                <w:noProof/>
+                <w:webHidden/>
+              </w:rPr>
+              <w:tab/>
+            </w:r>
+            <w:r>
+              <w:rPr>
+                <w:noProof/>
+                <w:webHidden/>
+              </w:rPr>
+              <w:fldChar w:fldCharType="begin"/>
+            </w:r>
+            <w:r>
+              <w:rPr>
+                <w:noProof/>
+                <w:webHidden/>
+              </w:rPr>
+              <w:instrText xml:space="preserve"> PAGEREF _Toc8747789 \h </w:instrText>
+            </w:r>
+            <w:r>
+              <w:rPr>
+                <w:noProof/>
+                <w:webHidden/>
+              </w:rPr>
+            </w:r>
+            <w:r>
+              <w:rPr>
+                <w:noProof/>
+                <w:webHidden/>
+              </w:rPr>
+              <w:fldChar w:fldCharType="separate"/>
+            </w:r>
+            <w:r>
+              <w:rPr>
+                <w:noProof/>
+                <w:webHidden/>
+              </w:rPr>
+              <w:t>6</w:t>
+            </w:r>
+            <w:r>
+              <w:rPr>
+                <w:noProof/>
+                <w:webHidden/>
+              </w:rPr>
+              <w:fldChar w:fldCharType="end"/>
+            </w:r>
+          </w:hyperlink>
+        </w:p>
+        <w:p>
+          <w:pPr>
+            <w:pStyle w:val="21"/>
+            <w:tabs>
+              <w:tab w:val="right" w:leader="dot" w:pos="9345"/>
+            </w:tabs>
+            <w:rPr>
+              <w:rFonts w:asciiTheme="minorHAnsi" w:eastAsiaTheme="minorEastAsia" w:hAnsiTheme="minorHAnsi" w:cstheme="minorBidi"/>
+              <w:noProof/>
+              <w:sz w:val="22"/>
+              <w:szCs w:val="22"/>
+            </w:rPr>
+          </w:pPr>
+          <w:hyperlink w:anchor="_Toc8747790" w:history="1">
             <w:r>
               <w:rPr>
                 <w:rStyle w:val="a4"/>
                 <w:noProof/>
               </w:rPr>
-              <w:t>Введение.</w:t>
+              <w:t>Функционал приложения.</w:t>
             </w:r>
             <w:r>
               <w:rPr>
@@ -697,7 +984,7 @@
                 <w:noProof/>
                 <w:webHidden/>
               </w:rPr>
-              <w:instrText xml:space="preserve"> PAGEREF _Toc8138217 \h </w:instrText>
+              <w:instrText xml:space="preserve"> PAGEREF _Toc8747790 \h </w:instrText>
             </w:r>
             <w:r>
               <w:rPr>
@@ -717,7 +1004,220 @@
                 <w:noProof/>
                 <w:webHidden/>
               </w:rPr>
-              <w:t>3</w:t>
+              <w:t>7</w:t>
+            </w:r>
+            <w:r>
+              <w:rPr>
+                <w:noProof/>
+                <w:webHidden/>
+              </w:rPr>
+              <w:fldChar w:fldCharType="end"/>
+            </w:r>
+          </w:hyperlink>
+        </w:p>
+        <w:p>
+          <w:pPr>
+            <w:pStyle w:val="21"/>
+            <w:tabs>
+              <w:tab w:val="right" w:leader="dot" w:pos="9345"/>
+            </w:tabs>
+            <w:rPr>
+              <w:rFonts w:asciiTheme="minorHAnsi" w:eastAsiaTheme="minorEastAsia" w:hAnsiTheme="minorHAnsi" w:cstheme="minorBidi"/>
+              <w:noProof/>
+              <w:sz w:val="22"/>
+              <w:szCs w:val="22"/>
+            </w:rPr>
+          </w:pPr>
+          <w:hyperlink w:anchor="_Toc8747791" w:history="1">
+            <w:r>
+              <w:rPr>
+                <w:rStyle w:val="a4"/>
+                <w:noProof/>
+              </w:rPr>
+              <w:t>Схема данных.</w:t>
+            </w:r>
+            <w:r>
+              <w:rPr>
+                <w:noProof/>
+                <w:webHidden/>
+              </w:rPr>
+              <w:tab/>
+            </w:r>
+            <w:r>
+              <w:rPr>
+                <w:noProof/>
+                <w:webHidden/>
+              </w:rPr>
+              <w:fldChar w:fldCharType="begin"/>
+            </w:r>
+            <w:r>
+              <w:rPr>
+                <w:noProof/>
+                <w:webHidden/>
+              </w:rPr>
+              <w:instrText xml:space="preserve"> PAGEREF _Toc8747791 \h </w:instrText>
+            </w:r>
+            <w:r>
+              <w:rPr>
+                <w:noProof/>
+                <w:webHidden/>
+              </w:rPr>
+            </w:r>
+            <w:r>
+              <w:rPr>
+                <w:noProof/>
+                <w:webHidden/>
+              </w:rPr>
+              <w:fldChar w:fldCharType="separate"/>
+            </w:r>
+            <w:r>
+              <w:rPr>
+                <w:noProof/>
+                <w:webHidden/>
+              </w:rPr>
+              <w:t>10</w:t>
+            </w:r>
+            <w:r>
+              <w:rPr>
+                <w:noProof/>
+                <w:webHidden/>
+              </w:rPr>
+              <w:fldChar w:fldCharType="end"/>
+            </w:r>
+          </w:hyperlink>
+        </w:p>
+        <w:p>
+          <w:pPr>
+            <w:pStyle w:val="21"/>
+            <w:tabs>
+              <w:tab w:val="right" w:leader="dot" w:pos="9345"/>
+            </w:tabs>
+            <w:rPr>
+              <w:rFonts w:asciiTheme="minorHAnsi" w:eastAsiaTheme="minorEastAsia" w:hAnsiTheme="minorHAnsi" w:cstheme="minorBidi"/>
+              <w:noProof/>
+              <w:sz w:val="22"/>
+              <w:szCs w:val="22"/>
+            </w:rPr>
+          </w:pPr>
+          <w:hyperlink w:anchor="_Toc8747792" w:history="1">
+            <w:r>
+              <w:rPr>
+                <w:rStyle w:val="a4"/>
+                <w:noProof/>
+              </w:rPr>
+              <w:t>Тестирование</w:t>
+            </w:r>
+            <w:r>
+              <w:rPr>
+                <w:noProof/>
+                <w:webHidden/>
+              </w:rPr>
+              <w:tab/>
+            </w:r>
+            <w:r>
+              <w:rPr>
+                <w:noProof/>
+                <w:webHidden/>
+              </w:rPr>
+              <w:fldChar w:fldCharType="begin"/>
+            </w:r>
+            <w:r>
+              <w:rPr>
+                <w:noProof/>
+                <w:webHidden/>
+              </w:rPr>
+              <w:instrText xml:space="preserve"> PAGEREF _Toc8747792 \h </w:instrText>
+            </w:r>
+            <w:r>
+              <w:rPr>
+                <w:noProof/>
+                <w:webHidden/>
+              </w:rPr>
+            </w:r>
+            <w:r>
+              <w:rPr>
+                <w:noProof/>
+                <w:webHidden/>
+              </w:rPr>
+              <w:fldChar w:fldCharType="separate"/>
+            </w:r>
+            <w:r>
+              <w:rPr>
+                <w:noProof/>
+                <w:webHidden/>
+              </w:rPr>
+              <w:t>11</w:t>
+            </w:r>
+            <w:r>
+              <w:rPr>
+                <w:noProof/>
+                <w:webHidden/>
+              </w:rPr>
+              <w:fldChar w:fldCharType="end"/>
+            </w:r>
+          </w:hyperlink>
+        </w:p>
+        <w:p>
+          <w:pPr>
+            <w:pStyle w:val="21"/>
+            <w:tabs>
+              <w:tab w:val="right" w:leader="dot" w:pos="9345"/>
+            </w:tabs>
+            <w:rPr>
+              <w:rFonts w:asciiTheme="minorHAnsi" w:eastAsiaTheme="minorEastAsia" w:hAnsiTheme="minorHAnsi" w:cstheme="minorBidi"/>
+              <w:noProof/>
+              <w:sz w:val="22"/>
+              <w:szCs w:val="22"/>
+            </w:rPr>
+          </w:pPr>
+          <w:hyperlink w:anchor="_Toc8747793" w:history="1">
+            <w:r>
+              <w:rPr>
+                <w:rStyle w:val="a4"/>
+                <w:noProof/>
+              </w:rPr>
+              <w:t>Вывод.</w:t>
+            </w:r>
+            <w:r>
+              <w:rPr>
+                <w:noProof/>
+                <w:webHidden/>
+              </w:rPr>
+              <w:tab/>
+            </w:r>
+            <w:r>
+              <w:rPr>
+                <w:noProof/>
+                <w:webHidden/>
+              </w:rPr>
+              <w:fldChar w:fldCharType="begin"/>
+            </w:r>
+            <w:r>
+              <w:rPr>
+                <w:noProof/>
+                <w:webHidden/>
+              </w:rPr>
+              <w:instrText xml:space="preserve"> PAGEREF _Toc8747793 \h </w:instrText>
+            </w:r>
+            <w:r>
+              <w:rPr>
+                <w:noProof/>
+                <w:webHidden/>
+              </w:rPr>
+            </w:r>
+            <w:r>
+              <w:rPr>
+                <w:noProof/>
+                <w:webHidden/>
+              </w:rPr>
+              <w:fldChar w:fldCharType="separate"/>
+            </w:r>
+            <w:r>
+              <w:rPr>
+                <w:noProof/>
+                <w:webHidden/>
+              </w:rPr>
+              <w:t>15</w:t>
             </w:r>
             <w:r>
               <w:rPr>
@@ -741,14 +1241,13 @@
               <w:szCs w:val="22"/>
             </w:rPr>
           </w:pPr>
-          <w:hyperlink w:anchor="_Toc8138218" w:history="1">
+          <w:hyperlink w:anchor="_Toc8747794" w:history="1">
             <w:r>
               <w:rPr>
                 <w:rStyle w:val="a4"/>
-                <w:rFonts w:eastAsia="SimHei"/>
                 <w:noProof/>
               </w:rPr>
-              <w:t>Проектная часть.</w:t>
+              <w:t>Литература.</w:t>
             </w:r>
             <w:r>
               <w:rPr>
@@ -769,548 +1268,7 @@
                 <w:noProof/>
                 <w:webHidden/>
               </w:rPr>
-              <w:instrText xml:space="preserve"> PAGEREF _Toc8138218 \h </w:instrText>
-            </w:r>
-            <w:r>
-              <w:rPr>
-                <w:noProof/>
-                <w:webHidden/>
-              </w:rPr>
-            </w:r>
-            <w:r>
-              <w:rPr>
-                <w:noProof/>
-                <w:webHidden/>
-              </w:rPr>
-              <w:fldChar w:fldCharType="separate"/>
-            </w:r>
-            <w:r>
-              <w:rPr>
-                <w:noProof/>
-                <w:webHidden/>
-              </w:rPr>
-              <w:t>6</w:t>
-            </w:r>
-            <w:r>
-              <w:rPr>
-                <w:noProof/>
-                <w:webHidden/>
-              </w:rPr>
-              <w:fldChar w:fldCharType="end"/>
-            </w:r>
-          </w:hyperlink>
-        </w:p>
-        <w:p>
-          <w:pPr>
-            <w:pStyle w:val="21"/>
-            <w:tabs>
-              <w:tab w:val="right" w:leader="dot" w:pos="9345"/>
-            </w:tabs>
-            <w:rPr>
-              <w:rFonts w:asciiTheme="minorHAnsi" w:eastAsiaTheme="minorEastAsia" w:hAnsiTheme="minorHAnsi" w:cstheme="minorBidi"/>
-              <w:noProof/>
-              <w:sz w:val="22"/>
-              <w:szCs w:val="22"/>
-            </w:rPr>
-          </w:pPr>
-          <w:hyperlink w:anchor="_Toc8138219" w:history="1">
-            <w:r>
-              <w:rPr>
-                <w:rStyle w:val="a4"/>
-                <w:rFonts w:eastAsia="SimHei"/>
-                <w:noProof/>
-              </w:rPr>
-              <w:t xml:space="preserve">Работа с </w:t>
-            </w:r>
-            <w:r>
-              <w:rPr>
-                <w:rStyle w:val="a4"/>
-                <w:rFonts w:eastAsia="SimHei"/>
-                <w:noProof/>
-                <w:lang w:val="en-US"/>
-              </w:rPr>
-              <w:t>MySql</w:t>
-            </w:r>
-            <w:r>
-              <w:rPr>
-                <w:rStyle w:val="a4"/>
-                <w:rFonts w:eastAsia="SimHei"/>
-                <w:noProof/>
-              </w:rPr>
-              <w:t xml:space="preserve"> </w:t>
-            </w:r>
-            <w:r>
-              <w:rPr>
-                <w:rStyle w:val="a4"/>
-                <w:rFonts w:eastAsia="SimHei"/>
-                <w:noProof/>
-                <w:lang w:val="en-US"/>
-              </w:rPr>
-              <w:t>Open</w:t>
-            </w:r>
-            <w:r>
-              <w:rPr>
-                <w:rStyle w:val="a4"/>
-                <w:rFonts w:eastAsia="SimHei"/>
-                <w:noProof/>
-              </w:rPr>
-              <w:t xml:space="preserve"> </w:t>
-            </w:r>
-            <w:r>
-              <w:rPr>
-                <w:rStyle w:val="a4"/>
-                <w:rFonts w:eastAsia="SimHei"/>
-                <w:noProof/>
-                <w:lang w:val="en-US"/>
-              </w:rPr>
-              <w:t>server</w:t>
-            </w:r>
-            <w:r>
-              <w:rPr>
-                <w:noProof/>
-                <w:webHidden/>
-              </w:rPr>
-              <w:tab/>
-            </w:r>
-            <w:r>
-              <w:rPr>
-                <w:noProof/>
-                <w:webHidden/>
-              </w:rPr>
-              <w:fldChar w:fldCharType="begin"/>
-            </w:r>
-            <w:r>
-              <w:rPr>
-                <w:noProof/>
-                <w:webHidden/>
-              </w:rPr>
-              <w:instrText xml:space="preserve"> PAGEREF _Toc8138219 \h </w:instrText>
-            </w:r>
-            <w:r>
-              <w:rPr>
-                <w:noProof/>
-                <w:webHidden/>
-              </w:rPr>
-            </w:r>
-            <w:r>
-              <w:rPr>
-                <w:noProof/>
-                <w:webHidden/>
-              </w:rPr>
-              <w:fldChar w:fldCharType="separate"/>
-            </w:r>
-            <w:r>
-              <w:rPr>
-                <w:noProof/>
-                <w:webHidden/>
-              </w:rPr>
-              <w:t>6</w:t>
-            </w:r>
-            <w:r>
-              <w:rPr>
-                <w:noProof/>
-                <w:webHidden/>
-              </w:rPr>
-              <w:fldChar w:fldCharType="end"/>
-            </w:r>
-          </w:hyperlink>
-        </w:p>
-        <w:p>
-          <w:pPr>
-            <w:pStyle w:val="21"/>
-            <w:tabs>
-              <w:tab w:val="right" w:leader="dot" w:pos="9345"/>
-            </w:tabs>
-            <w:rPr>
-              <w:rFonts w:asciiTheme="minorHAnsi" w:eastAsiaTheme="minorEastAsia" w:hAnsiTheme="minorHAnsi" w:cstheme="minorBidi"/>
-              <w:noProof/>
-              <w:sz w:val="22"/>
-              <w:szCs w:val="22"/>
-            </w:rPr>
-          </w:pPr>
-          <w:hyperlink w:anchor="_Toc8138220" w:history="1">
-            <w:r>
-              <w:rPr>
-                <w:rStyle w:val="a4"/>
-                <w:noProof/>
-              </w:rPr>
-              <w:t>Функционал.</w:t>
-            </w:r>
-            <w:r>
-              <w:rPr>
-                <w:noProof/>
-                <w:webHidden/>
-              </w:rPr>
-              <w:tab/>
-            </w:r>
-            <w:r>
-              <w:rPr>
-                <w:noProof/>
-                <w:webHidden/>
-              </w:rPr>
-              <w:fldChar w:fldCharType="begin"/>
-            </w:r>
-            <w:r>
-              <w:rPr>
-                <w:noProof/>
-                <w:webHidden/>
-              </w:rPr>
-              <w:instrText xml:space="preserve"> PAGEREF _Toc8138220 \h </w:instrText>
-            </w:r>
-            <w:r>
-              <w:rPr>
-                <w:noProof/>
-                <w:webHidden/>
-              </w:rPr>
-            </w:r>
-            <w:r>
-              <w:rPr>
-                <w:noProof/>
-                <w:webHidden/>
-              </w:rPr>
-              <w:fldChar w:fldCharType="separate"/>
-            </w:r>
-            <w:r>
-              <w:rPr>
-                <w:noProof/>
-                <w:webHidden/>
-              </w:rPr>
-              <w:t>7</w:t>
-            </w:r>
-            <w:r>
-              <w:rPr>
-                <w:noProof/>
-                <w:webHidden/>
-              </w:rPr>
-              <w:fldChar w:fldCharType="end"/>
-            </w:r>
-          </w:hyperlink>
-        </w:p>
-        <w:p>
-          <w:pPr>
-            <w:pStyle w:val="21"/>
-            <w:tabs>
-              <w:tab w:val="right" w:leader="dot" w:pos="9345"/>
-            </w:tabs>
-            <w:rPr>
-              <w:rFonts w:asciiTheme="minorHAnsi" w:eastAsiaTheme="minorEastAsia" w:hAnsiTheme="minorHAnsi" w:cstheme="minorBidi"/>
-              <w:noProof/>
-              <w:sz w:val="22"/>
-              <w:szCs w:val="22"/>
-            </w:rPr>
-          </w:pPr>
-          <w:hyperlink w:anchor="_Toc8138221" w:history="1">
-            <w:r>
-              <w:rPr>
-                <w:rStyle w:val="a4"/>
-                <w:noProof/>
-              </w:rPr>
-              <w:t>Схема данных.</w:t>
-            </w:r>
-            <w:r>
-              <w:rPr>
-                <w:noProof/>
-                <w:webHidden/>
-              </w:rPr>
-              <w:tab/>
-            </w:r>
-            <w:r>
-              <w:rPr>
-                <w:noProof/>
-                <w:webHidden/>
-              </w:rPr>
-              <w:fldChar w:fldCharType="begin"/>
-            </w:r>
-            <w:r>
-              <w:rPr>
-                <w:noProof/>
-                <w:webHidden/>
-              </w:rPr>
-              <w:instrText xml:space="preserve"> PAGEREF _Toc8138221 \h </w:instrText>
-            </w:r>
-            <w:r>
-              <w:rPr>
-                <w:noProof/>
-                <w:webHidden/>
-              </w:rPr>
-            </w:r>
-            <w:r>
-              <w:rPr>
-                <w:noProof/>
-                <w:webHidden/>
-              </w:rPr>
-              <w:fldChar w:fldCharType="separate"/>
-            </w:r>
-            <w:r>
-              <w:rPr>
-                <w:noProof/>
-                <w:webHidden/>
-              </w:rPr>
-              <w:t>10</w:t>
-            </w:r>
-            <w:r>
-              <w:rPr>
-                <w:noProof/>
-                <w:webHidden/>
-              </w:rPr>
-              <w:fldChar w:fldCharType="end"/>
-            </w:r>
-          </w:hyperlink>
-        </w:p>
-        <w:p>
-          <w:pPr>
-            <w:pStyle w:val="21"/>
-            <w:tabs>
-              <w:tab w:val="right" w:leader="dot" w:pos="9345"/>
-            </w:tabs>
-            <w:rPr>
-              <w:rFonts w:asciiTheme="minorHAnsi" w:eastAsiaTheme="minorEastAsia" w:hAnsiTheme="minorHAnsi" w:cstheme="minorBidi"/>
-              <w:noProof/>
-              <w:sz w:val="22"/>
-              <w:szCs w:val="22"/>
-            </w:rPr>
-          </w:pPr>
-          <w:hyperlink w:anchor="_Toc8138222" w:history="1">
-            <w:r>
-              <w:rPr>
-                <w:rStyle w:val="a4"/>
-                <w:noProof/>
-              </w:rPr>
-              <w:t>Диаграмма классов.</w:t>
-            </w:r>
-            <w:r>
-              <w:rPr>
-                <w:noProof/>
-                <w:webHidden/>
-              </w:rPr>
-              <w:tab/>
-            </w:r>
-            <w:r>
-              <w:rPr>
-                <w:noProof/>
-                <w:webHidden/>
-              </w:rPr>
-              <w:fldChar w:fldCharType="begin"/>
-            </w:r>
-            <w:r>
-              <w:rPr>
-                <w:noProof/>
-                <w:webHidden/>
-              </w:rPr>
-              <w:instrText xml:space="preserve"> PAGEREF _Toc8138222 \h </w:instrText>
-            </w:r>
-            <w:r>
-              <w:rPr>
-                <w:noProof/>
-                <w:webHidden/>
-              </w:rPr>
-            </w:r>
-            <w:r>
-              <w:rPr>
-                <w:noProof/>
-                <w:webHidden/>
-              </w:rPr>
-              <w:fldChar w:fldCharType="separate"/>
-            </w:r>
-            <w:r>
-              <w:rPr>
-                <w:noProof/>
-                <w:webHidden/>
-              </w:rPr>
-              <w:t>11</w:t>
-            </w:r>
-            <w:r>
-              <w:rPr>
-                <w:noProof/>
-                <w:webHidden/>
-              </w:rPr>
-              <w:fldChar w:fldCharType="end"/>
-            </w:r>
-          </w:hyperlink>
-        </w:p>
-        <w:p>
-          <w:pPr>
-            <w:pStyle w:val="21"/>
-            <w:tabs>
-              <w:tab w:val="right" w:leader="dot" w:pos="9345"/>
-            </w:tabs>
-            <w:rPr>
-              <w:rFonts w:asciiTheme="minorHAnsi" w:eastAsiaTheme="minorEastAsia" w:hAnsiTheme="minorHAnsi" w:cstheme="minorBidi"/>
-              <w:noProof/>
-              <w:sz w:val="22"/>
-              <w:szCs w:val="22"/>
-            </w:rPr>
-          </w:pPr>
-          <w:hyperlink w:anchor="_Toc8138223" w:history="1">
-            <w:r>
-              <w:rPr>
-                <w:rStyle w:val="a4"/>
-                <w:noProof/>
-              </w:rPr>
-              <w:t>Тестирование</w:t>
-            </w:r>
-            <w:r>
-              <w:rPr>
-                <w:noProof/>
-                <w:webHidden/>
-              </w:rPr>
-              <w:tab/>
-            </w:r>
-            <w:r>
-              <w:rPr>
-                <w:noProof/>
-                <w:webHidden/>
-              </w:rPr>
-              <w:fldChar w:fldCharType="begin"/>
-            </w:r>
-            <w:r>
-              <w:rPr>
-                <w:noProof/>
-                <w:webHidden/>
-              </w:rPr>
-              <w:instrText xml:space="preserve"> PAGEREF _Toc8138223 \h </w:instrText>
-            </w:r>
-            <w:r>
-              <w:rPr>
-                <w:noProof/>
-                <w:webHidden/>
-              </w:rPr>
-            </w:r>
-            <w:r>
-              <w:rPr>
-                <w:noProof/>
-                <w:webHidden/>
-              </w:rPr>
-              <w:fldChar w:fldCharType="separate"/>
-            </w:r>
-            <w:r>
-              <w:rPr>
-                <w:noProof/>
-                <w:webHidden/>
-              </w:rPr>
-              <w:t>11</w:t>
-            </w:r>
-            <w:r>
-              <w:rPr>
-                <w:noProof/>
-                <w:webHidden/>
-              </w:rPr>
-              <w:fldChar w:fldCharType="end"/>
-            </w:r>
-          </w:hyperlink>
-        </w:p>
-        <w:p>
-          <w:pPr>
-            <w:pStyle w:val="21"/>
-            <w:tabs>
-              <w:tab w:val="right" w:leader="dot" w:pos="9345"/>
-            </w:tabs>
-            <w:rPr>
-              <w:rFonts w:asciiTheme="minorHAnsi" w:eastAsiaTheme="minorEastAsia" w:hAnsiTheme="minorHAnsi" w:cstheme="minorBidi"/>
-              <w:noProof/>
-              <w:sz w:val="22"/>
-              <w:szCs w:val="22"/>
-            </w:rPr>
-          </w:pPr>
-          <w:hyperlink w:anchor="_Toc8138224" w:history="1">
-            <w:r>
-              <w:rPr>
-                <w:rStyle w:val="a4"/>
-                <w:noProof/>
-              </w:rPr>
-              <w:t>Вывод.</w:t>
-            </w:r>
-            <w:r>
-              <w:rPr>
-                <w:noProof/>
-                <w:webHidden/>
-              </w:rPr>
-              <w:tab/>
-            </w:r>
-            <w:r>
-              <w:rPr>
-                <w:noProof/>
-                <w:webHidden/>
-              </w:rPr>
-              <w:fldChar w:fldCharType="begin"/>
-            </w:r>
-            <w:r>
-              <w:rPr>
-                <w:noProof/>
-                <w:webHidden/>
-              </w:rPr>
-              <w:instrText xml:space="preserve"> PAGEREF _Toc8138224 \h </w:instrText>
-            </w:r>
-            <w:r>
-              <w:rPr>
-                <w:noProof/>
-                <w:webHidden/>
-              </w:rPr>
-            </w:r>
-            <w:r>
-              <w:rPr>
-                <w:noProof/>
-                <w:webHidden/>
-              </w:rPr>
-              <w:fldChar w:fldCharType="separate"/>
-            </w:r>
-            <w:r>
-              <w:rPr>
-                <w:noProof/>
-                <w:webHidden/>
-              </w:rPr>
-              <w:t>15</w:t>
-            </w:r>
-            <w:r>
-              <w:rPr>
-                <w:noProof/>
-                <w:webHidden/>
-              </w:rPr>
-              <w:fldChar w:fldCharType="end"/>
-            </w:r>
-          </w:hyperlink>
-        </w:p>
-        <w:p>
-          <w:pPr>
-            <w:pStyle w:val="11"/>
-            <w:tabs>
-              <w:tab w:val="right" w:leader="dot" w:pos="9345"/>
-            </w:tabs>
-            <w:rPr>
-              <w:rFonts w:asciiTheme="minorHAnsi" w:eastAsiaTheme="minorEastAsia" w:hAnsiTheme="minorHAnsi" w:cstheme="minorBidi"/>
-              <w:noProof/>
-              <w:sz w:val="22"/>
-              <w:szCs w:val="22"/>
-            </w:rPr>
-          </w:pPr>
-          <w:hyperlink w:anchor="_Toc8138225" w:history="1">
-            <w:r>
-              <w:rPr>
-                <w:rStyle w:val="a4"/>
-                <w:noProof/>
-              </w:rPr>
-              <w:t>Литература.</w:t>
-            </w:r>
-            <w:r>
-              <w:rPr>
-                <w:noProof/>
-                <w:webHidden/>
-              </w:rPr>
-              <w:tab/>
-            </w:r>
-            <w:r>
-              <w:rPr>
-                <w:noProof/>
-                <w:webHidden/>
-              </w:rPr>
-              <w:fldChar w:fldCharType="begin"/>
-            </w:r>
-            <w:r>
-              <w:rPr>
-                <w:noProof/>
-                <w:webHidden/>
-              </w:rPr>
-              <w:instrText xml:space="preserve"> PAGEREF _Toc8138225 \h </w:instrText>
+              <w:instrText xml:space="preserve"> PAGEREF _Toc8747794 \h </w:instrText>
             </w:r>
             <w:r>
               <w:rPr>
@@ -1468,6 +1426,16 @@
     <w:p>
       <w:pPr>
         <w:spacing w:line="360" w:lineRule="auto"/>
+        <w:jc w:val="center"/>
+        <w:rPr>
+          <w:sz w:val="28"/>
+          <w:szCs w:val="28"/>
+        </w:rPr>
+      </w:pPr>
+    </w:p>
+    <w:p>
+      <w:pPr>
+        <w:spacing w:line="360" w:lineRule="auto"/>
         <w:rPr>
           <w:sz w:val="28"/>
           <w:szCs w:val="28"/>
@@ -1498,12 +1466,12 @@
         <w:spacing w:line="360" w:lineRule="auto"/>
         <w:jc w:val="center"/>
       </w:pPr>
-      <w:bookmarkStart w:id="0" w:name="_Toc8138216"/>
+      <w:bookmarkStart w:id="1" w:name="_Toc8747786"/>
       <w:r>
         <w:lastRenderedPageBreak/>
         <w:t>Постановка задачи</w:t>
       </w:r>
-      <w:bookmarkEnd w:id="0"/>
+      <w:bookmarkEnd w:id="1"/>
     </w:p>
     <w:p>
       <w:pPr>
@@ -1730,7 +1698,7 @@
           <w:b w:val="0"/>
         </w:rPr>
       </w:pPr>
-      <w:bookmarkStart w:id="1" w:name="_Toc8138217"/>
+      <w:bookmarkStart w:id="2" w:name="_Toc8747787"/>
       <w:r>
         <w:rPr>
           <w:rFonts w:ascii="Times New Roman" w:hAnsi="Times New Roman" w:cs="Times New Roman"/>
@@ -1738,7 +1706,7 @@
         </w:rPr>
         <w:t>Введение.</w:t>
       </w:r>
-      <w:bookmarkEnd w:id="1"/>
+      <w:bookmarkEnd w:id="2"/>
     </w:p>
     <w:p>
       <w:pPr>
@@ -3160,7 +3128,7 @@
           </mc:Choice>
           <mc:Fallback>
             <w:pict>
-              <v:rect w14:anchorId="1EDDBCDC" id="Прямоугольник 1" o:spid="_x0000_s1026" alt="Провайдеры ADO.NET" style="width:24pt;height:24pt;visibility:visible;mso-wrap-style:square;mso-left-percent:-10001;mso-top-percent:-10001;mso-position-horizontal:absolute;mso-position-horizontal-relative:char;mso-position-vertical:absolute;mso-position-vertical-relative:line;mso-left-percent:-10001;mso-top-percent:-10001;v-text-anchor:top" o:gfxdata="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" filled="f" stroked="f">
+              <v:rect w14:anchorId="5FDC6C20" id="Прямоугольник 1" o:spid="_x0000_s1026" alt="Провайдеры ADO.NET" style="width:24pt;height:24pt;visibility:visible;mso-wrap-style:square;mso-left-percent:-10001;mso-top-percent:-10001;mso-position-horizontal:absolute;mso-position-horizontal-relative:char;mso-position-vertical:absolute;mso-position-vertical-relative:line;mso-left-percent:-10001;mso-top-percent:-10001;v-text-anchor:top" o:gfxdata="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" filled="f" stroked="f">
                 <o:lock v:ext="edit" aspectratio="t"/>
                 <w10:anchorlock/>
               </v:rect>
@@ -3275,7 +3243,7 @@
           <w:b w:val="0"/>
         </w:rPr>
       </w:pPr>
-      <w:bookmarkStart w:id="2" w:name="_Toc8138218"/>
+      <w:bookmarkStart w:id="3" w:name="_Toc8747788"/>
       <w:r>
         <w:rPr>
           <w:rFonts w:ascii="Times New Roman" w:eastAsia="SimHei" w:hAnsi="Times New Roman" w:cs="Times New Roman"/>
@@ -3283,7 +3251,7 @@
         </w:rPr>
         <w:t>Проектная часть.</w:t>
       </w:r>
-      <w:bookmarkEnd w:id="2"/>
+      <w:bookmarkEnd w:id="3"/>
     </w:p>
     <w:p>
       <w:pPr>
@@ -3295,7 +3263,7 @@
           <w:sz w:val="28"/>
         </w:rPr>
       </w:pPr>
-      <w:bookmarkStart w:id="3" w:name="_Toc8138219"/>
+      <w:bookmarkStart w:id="4" w:name="_Toc8747789"/>
       <w:r>
         <w:rPr>
           <w:rFonts w:ascii="Times New Roman" w:eastAsia="SimHei" w:hAnsi="Times New Roman" w:cs="Times New Roman"/>
@@ -3349,7 +3317,7 @@
         </w:rPr>
         <w:t>server</w:t>
       </w:r>
-      <w:bookmarkEnd w:id="3"/>
+      <w:bookmarkEnd w:id="4"/>
     </w:p>
     <w:p>
       <w:pPr>
@@ -3583,7 +3551,7 @@
           <w:szCs w:val="28"/>
         </w:rPr>
       </w:pPr>
-      <w:bookmarkStart w:id="4" w:name="_Toc8138220"/>
+      <w:bookmarkStart w:id="5" w:name="_Toc8747790"/>
       <w:r>
         <w:rPr>
           <w:rFonts w:ascii="Times New Roman" w:hAnsi="Times New Roman" w:cs="Times New Roman"/>
@@ -3611,7 +3579,7 @@
         </w:rPr>
         <w:t>.</w:t>
       </w:r>
-      <w:bookmarkEnd w:id="4"/>
+      <w:bookmarkEnd w:id="5"/>
     </w:p>
     <w:p>
       <w:pPr>
@@ -4221,7 +4189,7 @@
           <w:szCs w:val="28"/>
         </w:rPr>
       </w:pPr>
-      <w:bookmarkStart w:id="5" w:name="_Toc8138221"/>
+      <w:bookmarkStart w:id="6" w:name="_Toc8747791"/>
       <w:r>
         <w:rPr>
           <w:rFonts w:ascii="Times New Roman" w:hAnsi="Times New Roman" w:cs="Times New Roman"/>
@@ -4231,7 +4199,7 @@
         </w:rPr>
         <w:t>Схема данных.</w:t>
       </w:r>
-      <w:bookmarkEnd w:id="5"/>
+      <w:bookmarkEnd w:id="6"/>
     </w:p>
     <w:p>
       <w:pPr>
@@ -4334,8 +4302,6 @@
           <w:szCs w:val="28"/>
         </w:rPr>
       </w:pPr>
-      <w:bookmarkStart w:id="6" w:name="_GoBack"/>
-      <w:bookmarkEnd w:id="6"/>
     </w:p>
     <w:p>
       <w:pPr>
@@ -4349,7 +4315,7 @@
           <w:szCs w:val="28"/>
         </w:rPr>
       </w:pPr>
-      <w:bookmarkStart w:id="7" w:name="_Toc8138223"/>
+      <w:bookmarkStart w:id="7" w:name="_Toc8747792"/>
       <w:r>
         <w:rPr>
           <w:rFonts w:ascii="Times New Roman" w:hAnsi="Times New Roman" w:cs="Times New Roman"/>
@@ -11915,7 +11881,7 @@
           <w:szCs w:val="28"/>
         </w:rPr>
       </w:pPr>
-      <w:bookmarkStart w:id="8" w:name="_Toc8138224"/>
+      <w:bookmarkStart w:id="8" w:name="_Toc8747793"/>
       <w:r>
         <w:rPr>
           <w:rFonts w:ascii="Times New Roman" w:hAnsi="Times New Roman" w:cs="Times New Roman"/>
@@ -11958,7 +11924,7 @@
           <w:b w:val="0"/>
         </w:rPr>
       </w:pPr>
-      <w:bookmarkStart w:id="9" w:name="_Toc8138225"/>
+      <w:bookmarkStart w:id="9" w:name="_Toc8747794"/>
       <w:r>
         <w:rPr>
           <w:rFonts w:ascii="Times New Roman" w:hAnsi="Times New Roman" w:cs="Times New Roman"/>
@@ -14067,7 +14033,7 @@
 </file>
 
 <file path=customXml/itemProps1.xml><?xml version="1.0" encoding="utf-8"?>
-<ds:datastoreItem xmlns:ds="http://schemas.openxmlformats.org/officeDocument/2006/customXml" ds:itemID="{819FD369-8A1A-4126-9116-F595E21C7CFD}">
+<ds:datastoreItem xmlns:ds="http://schemas.openxmlformats.org/officeDocument/2006/customXml" ds:itemID="{0D6E35A6-6FA2-4321-B3D9-5471FA5370C8}">
   <ds:schemaRefs>
     <ds:schemaRef ds:uri="http://schemas.openxmlformats.org/officeDocument/2006/bibliography"/>
   </ds:schemaRefs>

</xml_diff>